<commit_message>
Print stats to terminal
</commit_message>
<xml_diff>
--- a/paper/Paper/Khen Thesys 3.docx
+++ b/paper/Paper/Khen Thesys 3.docx
@@ -1366,15 +1366,7 @@
         <w:t xml:space="preserve">, namely </w:t>
       </w:r>
       <w:r>
-        <w:t xml:space="preserve">social </w:t>
-      </w:r>
-      <w:proofErr w:type="gramStart"/>
-      <w:r>
-        <w:t>distancing</w:t>
-      </w:r>
-      <w:proofErr w:type="gramEnd"/>
-      <w:r>
-        <w:t xml:space="preserve"> </w:t>
+        <w:t xml:space="preserve">social distancing </w:t>
       </w:r>
       <w:r>
         <w:t xml:space="preserve">and </w:t>
@@ -2138,14 +2130,9 @@
         <w:pStyle w:val="Heading4"/>
         <w:bidi w:val="0"/>
       </w:pPr>
-      <w:proofErr w:type="spellStart"/>
       <w:r>
         <w:lastRenderedPageBreak/>
-        <w:t>Prev</w:t>
-      </w:r>
-      <w:proofErr w:type="spellEnd"/>
-      <w:r>
-        <w:t xml:space="preserve"> papers with motion tracking</w:t>
+        <w:t>Prev papers with motion tracking</w:t>
       </w:r>
     </w:p>
     <w:p>
@@ -2493,13 +2480,8 @@
         <w:pStyle w:val="Heading4"/>
         <w:bidi w:val="0"/>
       </w:pPr>
-      <w:proofErr w:type="spellStart"/>
-      <w:r>
-        <w:t>Prev</w:t>
-      </w:r>
-      <w:proofErr w:type="spellEnd"/>
-      <w:r>
-        <w:t xml:space="preserve"> papers with motion tracking and keyboard</w:t>
+      <w:r>
+        <w:t>Prev papers with motion tracking and keyboard</w:t>
       </w:r>
     </w:p>
     <w:p>
@@ -2796,15 +2778,7 @@
         <w:t xml:space="preserve"> and concluded that </w:t>
       </w:r>
       <w:r>
-        <w:t xml:space="preserve">positive / negative primes </w:t>
-      </w:r>
-      <w:proofErr w:type="spellStart"/>
-      <w:r>
-        <w:t>facilitat</w:t>
-      </w:r>
-      <w:proofErr w:type="spellEnd"/>
-      <w:r>
-        <w:t xml:space="preserve"> a same / different response accordingly </w:t>
+        <w:t xml:space="preserve">positive / negative primes facilitat a same / different response accordingly </w:t>
       </w:r>
       <w:r>
         <w:t>w</w:t>
@@ -3238,15 +3212,7 @@
         </w:rPr>
       </w:pPr>
       <w:r>
-        <w:t xml:space="preserve">Lastly, since reaching movements are more intuitive than using a </w:t>
-      </w:r>
-      <w:proofErr w:type="gramStart"/>
-      <w:r>
-        <w:t>mouse</w:t>
-      </w:r>
-      <w:proofErr w:type="gramEnd"/>
-      <w:r>
-        <w:t xml:space="preserve"> they </w:t>
+        <w:t xml:space="preserve">Lastly, since reaching movements are more intuitive than using a mouse they </w:t>
       </w:r>
       <w:r>
         <w:t xml:space="preserve">are </w:t>
@@ -3354,11 +3320,9 @@
       <w:r>
         <w:t xml:space="preserve">motion tracking and keyboard response </w:t>
       </w:r>
-      <w:proofErr w:type="gramStart"/>
       <w:r>
         <w:t>as a means to</w:t>
       </w:r>
-      <w:proofErr w:type="gramEnd"/>
       <w:r>
         <w:t xml:space="preserve"> examine if one measure has </w:t>
       </w:r>
@@ -3375,15 +3339,7 @@
         <w:t xml:space="preserve">four </w:t>
       </w:r>
       <w:r>
-        <w:t xml:space="preserve">studies used a priming paradigm inspired by </w:t>
-      </w:r>
-      <w:proofErr w:type="spellStart"/>
-      <w:r>
-        <w:t>Deheane</w:t>
-      </w:r>
-      <w:proofErr w:type="spellEnd"/>
-      <w:r>
-        <w:t xml:space="preserve"> [ref]</w:t>
+        <w:t>studies used a priming paradigm inspired by Deheane [ref]</w:t>
       </w:r>
       <w:r>
         <w:t xml:space="preserve"> in which </w:t>
@@ -3554,37 +3510,13 @@
         <w:t xml:space="preserve">was </w:t>
       </w:r>
       <w:r>
-        <w:t xml:space="preserve">collected at Prof. </w:t>
-      </w:r>
-      <w:proofErr w:type="spellStart"/>
-      <w:r>
-        <w:t>Liad</w:t>
-      </w:r>
-      <w:proofErr w:type="spellEnd"/>
+        <w:t>collected at Prof. Liad Mudrik's lab for high level cognition in Tel-Aviv University</w:t>
+      </w:r>
       <w:r>
         <w:t xml:space="preserve"> </w:t>
       </w:r>
-      <w:proofErr w:type="spellStart"/>
-      <w:r>
-        <w:t>Mudrik's</w:t>
-      </w:r>
-      <w:proofErr w:type="spellEnd"/>
-      <w:r>
-        <w:t xml:space="preserve"> lab for high level cognition in Tel-Aviv University</w:t>
-      </w:r>
-      <w:r>
-        <w:t xml:space="preserve"> </w:t>
-      </w:r>
-      <w:r>
-        <w:t xml:space="preserve">in a 90 </w:t>
-      </w:r>
-      <w:proofErr w:type="gramStart"/>
-      <w:r>
-        <w:t>minutes</w:t>
-      </w:r>
-      <w:proofErr w:type="gramEnd"/>
-      <w:r>
-        <w:t xml:space="preserve"> session. Participants </w:t>
+      <w:r>
+        <w:t xml:space="preserve">in a 90 minutes session. Participants </w:t>
       </w:r>
       <w:r>
         <w:t xml:space="preserve">were </w:t>
@@ -3734,23 +3666,7 @@
         <w:t>was</w:t>
       </w:r>
       <w:r>
-        <w:t xml:space="preserve"> displayed on a VPIXX monitor (</w:t>
-      </w:r>
-      <w:proofErr w:type="spellStart"/>
-      <w:r>
-        <w:t>VIEWPixx</w:t>
-      </w:r>
-      <w:proofErr w:type="spellEnd"/>
-      <w:r>
-        <w:t xml:space="preserve"> /3D Lite LCD display and data acquisition system, version 3.7.6287) using </w:t>
-      </w:r>
-      <w:proofErr w:type="spellStart"/>
-      <w:r>
-        <w:t>Matlab</w:t>
-      </w:r>
-      <w:proofErr w:type="spellEnd"/>
-      <w:r>
-        <w:t xml:space="preserve"> R2020b (</w:t>
+        <w:t xml:space="preserve"> displayed on a VPIXX monitor (VIEWPixx /3D Lite LCD display and data acquisition system, version 3.7.6287) using Matlab R2020b (</w:t>
       </w:r>
       <w:bookmarkStart w:id="43" w:name="_Hlk103504723"/>
       <w:r>
@@ -3764,15 +3680,7 @@
         <w:t xml:space="preserve">[ref] </w:t>
       </w:r>
       <w:r>
-        <w:t xml:space="preserve">and </w:t>
-      </w:r>
-      <w:proofErr w:type="spellStart"/>
-      <w:r>
-        <w:t>Psychtoolbox</w:t>
-      </w:r>
-      <w:proofErr w:type="spellEnd"/>
-      <w:r>
-        <w:t xml:space="preserve"> 3.0.18 – Flavor: beta, Corresponds to SVN Revision 12779</w:t>
+        <w:t>and Psychtoolbox 3.0.18 – Flavor: beta, Corresponds to SVN Revision 12779</w:t>
       </w:r>
       <w:r>
         <w:t xml:space="preserve"> [ref]</w:t>
@@ -3871,23 +3779,7 @@
         <w:t xml:space="preserve"> </w:t>
       </w:r>
       <w:r>
-        <w:t xml:space="preserve">away from the screen or closer. A system of 6 </w:t>
-      </w:r>
-      <w:proofErr w:type="spellStart"/>
-      <w:r>
-        <w:t>OptiTrack</w:t>
-      </w:r>
-      <w:proofErr w:type="spellEnd"/>
-      <w:r>
-        <w:t xml:space="preserve"> Flex 13 cameras by </w:t>
-      </w:r>
-      <w:proofErr w:type="spellStart"/>
-      <w:r>
-        <w:t>NaturalPoint</w:t>
-      </w:r>
-      <w:proofErr w:type="spellEnd"/>
-      <w:r>
-        <w:t>, Inc. track</w:t>
+        <w:t>away from the screen or closer. A system of 6 OptiTrack Flex 13 cameras by NaturalPoint, Inc. track</w:t>
       </w:r>
       <w:r>
         <w:t>ed</w:t>
@@ -3905,29 +3797,13 @@
         <w:t xml:space="preserve">were </w:t>
       </w:r>
       <w:r>
-        <w:t xml:space="preserve">broadcasted online to a </w:t>
-      </w:r>
-      <w:proofErr w:type="spellStart"/>
-      <w:r>
-        <w:t>NatNet</w:t>
-      </w:r>
-      <w:proofErr w:type="spellEnd"/>
-      <w:r>
-        <w:t xml:space="preserve"> client </w:t>
+        <w:t xml:space="preserve">broadcasted online to a NatNet client </w:t>
       </w:r>
       <w:r>
         <w:t>[ref]</w:t>
       </w:r>
       <w:r>
-        <w:t xml:space="preserve"> and recorded with </w:t>
-      </w:r>
-      <w:proofErr w:type="spellStart"/>
-      <w:r>
-        <w:t>Matlab</w:t>
-      </w:r>
-      <w:proofErr w:type="spellEnd"/>
-      <w:r>
-        <w:t>.</w:t>
+        <w:t xml:space="preserve"> and recorded with Matlab.</w:t>
       </w:r>
     </w:p>
     <w:p>
@@ -4170,15 +4046,7 @@
         <w:t>ed</w:t>
       </w:r>
       <w:r>
-        <w:t xml:space="preserve"> the one used in </w:t>
-      </w:r>
-      <w:proofErr w:type="spellStart"/>
-      <w:r>
-        <w:t>Dehaene</w:t>
-      </w:r>
-      <w:proofErr w:type="spellEnd"/>
-      <w:r>
-        <w:t xml:space="preserve"> et al.</w:t>
+        <w:t xml:space="preserve"> the one used in Dehaene et al.</w:t>
       </w:r>
       <w:r>
         <w:t xml:space="preserve"> [ref]. </w:t>
@@ -4318,13 +4186,8 @@
       <w:r>
         <w:t xml:space="preserve">5 </w:t>
       </w:r>
-      <w:proofErr w:type="gramStart"/>
-      <w:r>
-        <w:t>seconds</w:t>
-      </w:r>
-      <w:proofErr w:type="gramEnd"/>
-      <w:r>
-        <w:t xml:space="preserve"> response window. Finally, a subjective measure of prime awareness </w:t>
+      <w:r>
+        <w:t xml:space="preserve">seconds response window. Finally, a subjective measure of prime awareness </w:t>
       </w:r>
       <w:r>
         <w:t xml:space="preserve">was </w:t>
@@ -4459,15 +4322,7 @@
         <w:t>,</w:t>
       </w:r>
       <w:r>
-        <w:t xml:space="preserve">000ms) and a PAS task (no time limit). The blue circles appearing on the screen are presented as markers for the subjects to know where they should touch </w:t>
-      </w:r>
-      <w:proofErr w:type="gramStart"/>
-      <w:r>
-        <w:t>in order to</w:t>
-      </w:r>
-      <w:proofErr w:type="gramEnd"/>
-      <w:r>
-        <w:t xml:space="preserve"> make their response.</w:t>
+        <w:t>000ms) and a PAS task (no time limit). The blue circles appearing on the screen are presented as markers for the subjects to know where they should touch in order to make their response.</w:t>
       </w:r>
     </w:p>
     <w:p>
@@ -4746,12 +4601,32 @@
       </w:ins>
       <w:ins w:id="97" w:author="Chen Heller" w:date="2022-07-09T17:11:00Z">
         <w:r>
-          <w:t xml:space="preserve">(area = </w:t>
-        </w:r>
-      </w:ins>
-      <w:ins w:id="98" w:author="Chen Heller" w:date="2022-07-10T09:21:00Z">
-        <w:r>
-          <w:t>0.0247m</w:t>
+          <w:t>(</w:t>
+        </w:r>
+      </w:ins>
+      <w:ins w:id="98" w:author="Chen Heller" w:date="2022-07-11T13:01:00Z">
+        <w:r>
+          <w:t>M</w:t>
+        </w:r>
+      </w:ins>
+      <w:ins w:id="99" w:author="Chen Heller" w:date="2022-07-09T17:11:00Z">
+        <w:r>
+          <w:t xml:space="preserve"> = </w:t>
+        </w:r>
+      </w:ins>
+      <w:ins w:id="100" w:author="Chen Heller" w:date="2022-07-10T09:21:00Z">
+        <w:r>
+          <w:t>0.02</w:t>
+        </w:r>
+      </w:ins>
+      <w:ins w:id="101" w:author="Chen Heller" w:date="2022-07-11T13:40:00Z">
+        <w:r>
+          <w:t>7</w:t>
+        </w:r>
+      </w:ins>
+      <w:ins w:id="102" w:author="Chen Heller" w:date="2022-07-10T09:21:00Z">
+        <w:r>
+          <w:t>m</w:t>
         </w:r>
         <w:r>
           <w:rPr>
@@ -4760,24 +4635,49 @@
           <w:t>2</w:t>
         </w:r>
       </w:ins>
-      <w:ins w:id="99" w:author="Chen Heller" w:date="2022-07-09T17:11:00Z">
+      <w:ins w:id="103" w:author="Chen Heller" w:date="2022-07-11T13:40:00Z">
+        <w:r>
+          <w:t>, STD = 0.00</w:t>
+        </w:r>
+      </w:ins>
+      <w:ins w:id="104" w:author="Chen Heller" w:date="2022-07-11T13:41:00Z">
+        <w:r>
+          <w:t>50</w:t>
+        </w:r>
+      </w:ins>
+      <w:ins w:id="105" w:author="Chen Heller" w:date="2022-07-09T17:11:00Z">
         <w:r>
           <w:t xml:space="preserve">) </w:t>
         </w:r>
       </w:ins>
-      <w:ins w:id="100" w:author="Chen Heller" w:date="2022-07-09T17:10:00Z">
+      <w:ins w:id="106" w:author="Chen Heller" w:date="2022-07-09T17:10:00Z">
         <w:r>
           <w:t>was marginally smaller than the congruent area (</w:t>
         </w:r>
       </w:ins>
-      <w:ins w:id="101" w:author="Chen Heller" w:date="2022-07-09T17:11:00Z">
-        <w:r>
-          <w:t xml:space="preserve">area = </w:t>
-        </w:r>
-      </w:ins>
-      <w:ins w:id="102" w:author="Chen Heller" w:date="2022-07-10T09:21:00Z">
-        <w:r>
-          <w:t>0.0255m</w:t>
+      <w:ins w:id="107" w:author="Chen Heller" w:date="2022-07-11T13:41:00Z">
+        <w:r>
+          <w:t>M</w:t>
+        </w:r>
+      </w:ins>
+      <w:ins w:id="108" w:author="Chen Heller" w:date="2022-07-09T17:11:00Z">
+        <w:r>
+          <w:t xml:space="preserve"> = </w:t>
+        </w:r>
+      </w:ins>
+      <w:ins w:id="109" w:author="Chen Heller" w:date="2022-07-10T09:21:00Z">
+        <w:r>
+          <w:t>0.02</w:t>
+        </w:r>
+      </w:ins>
+      <w:ins w:id="110" w:author="Chen Heller" w:date="2022-07-11T13:41:00Z">
+        <w:r>
+          <w:t>8</w:t>
+        </w:r>
+      </w:ins>
+      <w:ins w:id="111" w:author="Chen Heller" w:date="2022-07-10T09:21:00Z">
+        <w:r>
+          <w:t>m</w:t>
         </w:r>
         <w:r>
           <w:rPr>
@@ -4786,89 +4686,425 @@
           <w:t>2</w:t>
         </w:r>
       </w:ins>
-      <w:ins w:id="103" w:author="Chen Heller" w:date="2022-07-09T17:10:00Z">
-        <w:r>
-          <w:t>)</w:t>
-        </w:r>
-      </w:ins>
-      <w:ins w:id="104" w:author="Chen Heller" w:date="2022-07-09T17:11:00Z">
+      <w:ins w:id="112" w:author="Chen Heller" w:date="2022-07-11T13:41:00Z">
+        <w:r>
+          <w:t>, STD = 0.0047),</w:t>
+        </w:r>
+      </w:ins>
+      <w:ins w:id="113" w:author="Chen Heller" w:date="2022-07-09T17:11:00Z">
+        <w:r>
+          <w:t xml:space="preserve"> t</w:t>
+        </w:r>
+      </w:ins>
+      <w:ins w:id="114" w:author="Chen Heller" w:date="2022-07-11T13:41:00Z">
+        <w:r>
+          <w:t>(9)</w:t>
+        </w:r>
+      </w:ins>
+      <w:ins w:id="115" w:author="Chen Heller" w:date="2022-07-10T09:22:00Z">
+        <w:r>
+          <w:t xml:space="preserve"> = </w:t>
+        </w:r>
+      </w:ins>
+      <w:ins w:id="116" w:author="Chen Heller" w:date="2022-07-11T13:41:00Z">
+        <w:r>
+          <w:t>2.22</w:t>
+        </w:r>
+      </w:ins>
+      <w:ins w:id="117" w:author="Chen Heller" w:date="2022-07-09T17:12:00Z">
+        <w:r>
+          <w:t xml:space="preserve">, </w:t>
+        </w:r>
+      </w:ins>
+      <w:ins w:id="118" w:author="Chen Heller" w:date="2022-07-11T13:42:00Z">
+        <w:r>
+          <w:t>p = 0.053</w:t>
+        </w:r>
+        <w:r>
+          <w:t xml:space="preserve">, 95% </w:t>
+        </w:r>
+      </w:ins>
+      <w:ins w:id="119" w:author="Chen Heller" w:date="2022-07-09T17:12:00Z">
+        <w:r>
+          <w:t>CI</w:t>
+        </w:r>
+      </w:ins>
+      <w:ins w:id="120" w:author="Chen Heller" w:date="2022-07-10T09:22:00Z">
+        <w:r>
+          <w:t xml:space="preserve"> [-0.0000</w:t>
+        </w:r>
+      </w:ins>
+      <w:ins w:id="121" w:author="Chen Heller" w:date="2022-07-11T13:42:00Z">
+        <w:r>
+          <w:t>1</w:t>
+        </w:r>
+      </w:ins>
+      <w:ins w:id="122" w:author="Chen Heller" w:date="2022-07-10T09:22:00Z">
+        <w:r>
+          <w:t xml:space="preserve">, </w:t>
+        </w:r>
+      </w:ins>
+      <w:ins w:id="123" w:author="Chen Heller" w:date="2022-07-10T09:23:00Z">
+        <w:r>
+          <w:t>0.00</w:t>
+        </w:r>
+      </w:ins>
+      <w:ins w:id="124" w:author="Chen Heller" w:date="2022-07-11T13:42:00Z">
+        <w:r>
+          <w:t>21</w:t>
+        </w:r>
+      </w:ins>
+      <w:ins w:id="125" w:author="Chen Heller" w:date="2022-07-10T09:23:00Z">
+        <w:r>
+          <w:t>]</w:t>
+        </w:r>
+      </w:ins>
+      <w:ins w:id="126" w:author="Chen Heller" w:date="2022-07-11T13:42:00Z">
+        <w:r>
+          <w:t xml:space="preserve">, </w:t>
+        </w:r>
+      </w:ins>
+      <w:ins w:id="127" w:author="Chen Heller" w:date="2022-07-11T13:43:00Z">
+        <w:r>
+          <w:t>Cohen's d</w:t>
+        </w:r>
+        <w:r>
+          <w:rPr>
+            <w:vertAlign w:val="subscript"/>
+          </w:rPr>
+          <w:t>z</w:t>
+        </w:r>
+        <w:r>
+          <w:t xml:space="preserve"> =  </w:t>
+        </w:r>
+      </w:ins>
+      <w:ins w:id="128" w:author="Chen Heller" w:date="2022-07-11T13:46:00Z">
+        <w:r>
+          <w:t>0.703</w:t>
+        </w:r>
+      </w:ins>
+      <w:ins w:id="129" w:author="Chen Heller" w:date="2022-07-10T09:24:00Z">
+        <w:r>
+          <w:t>[Fig]</w:t>
+        </w:r>
+      </w:ins>
+      <w:ins w:id="130" w:author="Chen Heller" w:date="2022-07-09T17:10:00Z">
+        <w:r>
+          <w:t>.</w:t>
+        </w:r>
+      </w:ins>
+      <w:ins w:id="131" w:author="Chen Heller" w:date="2022-07-10T10:02:00Z">
         <w:r>
           <w:t xml:space="preserve"> </w:t>
         </w:r>
       </w:ins>
-      <w:ins w:id="105" w:author="Chen Heller" w:date="2022-07-09T17:10:00Z">
-        <w:r>
-          <w:t>(</w:t>
-        </w:r>
-      </w:ins>
-      <w:ins w:id="106" w:author="Chen Heller" w:date="2022-07-09T17:11:00Z">
-        <w:r>
-          <w:t>t</w:t>
-        </w:r>
-      </w:ins>
-      <w:ins w:id="107" w:author="Chen Heller" w:date="2022-07-10T09:22:00Z">
+      <w:ins w:id="132" w:author="Chen Heller" w:date="2022-07-11T10:48:00Z">
+        <w:r>
+          <w:t>A p</w:t>
+        </w:r>
+      </w:ins>
+      <w:ins w:id="133" w:author="Chen Heller" w:date="2022-07-11T10:47:00Z">
+        <w:r>
+          <w:t>aired t-test revealed that r</w:t>
+        </w:r>
+        <w:r>
+          <w:t xml:space="preserve">eaction time </w:t>
+        </w:r>
+      </w:ins>
+      <w:ins w:id="134" w:author="Chen Heller" w:date="2022-07-11T12:37:00Z">
+        <w:r>
+          <w:t xml:space="preserve">was marginally </w:t>
+        </w:r>
+      </w:ins>
+      <w:ins w:id="135" w:author="Chen Heller" w:date="2022-07-11T12:38:00Z">
+        <w:r>
+          <w:t xml:space="preserve">shorter in the </w:t>
+        </w:r>
+      </w:ins>
+      <w:ins w:id="136" w:author="Chen Heller" w:date="2022-07-11T12:39:00Z">
+        <w:r>
+          <w:t>congruent condition (M</w:t>
+        </w:r>
+      </w:ins>
+      <w:ins w:id="137" w:author="Chen Heller" w:date="2022-07-11T12:42:00Z">
+        <w:r>
+          <w:t xml:space="preserve"> </w:t>
+        </w:r>
+      </w:ins>
+      <w:ins w:id="138" w:author="Chen Heller" w:date="2022-07-11T12:39:00Z">
+        <w:r>
+          <w:t>=</w:t>
+        </w:r>
+      </w:ins>
+      <w:ins w:id="139" w:author="Chen Heller" w:date="2022-07-11T12:42:00Z">
+        <w:r>
+          <w:t xml:space="preserve"> </w:t>
+        </w:r>
+      </w:ins>
+      <w:ins w:id="140" w:author="Chen Heller" w:date="2022-07-11T12:41:00Z">
+        <w:r>
+          <w:t>0.</w:t>
+        </w:r>
+      </w:ins>
+      <w:ins w:id="141" w:author="Chen Heller" w:date="2022-07-11T12:40:00Z">
+        <w:r>
+          <w:t>433ms</w:t>
+        </w:r>
+      </w:ins>
+      <w:ins w:id="142" w:author="Chen Heller" w:date="2022-07-11T12:39:00Z">
+        <w:r>
+          <w:t>, S</w:t>
+        </w:r>
+      </w:ins>
+      <w:ins w:id="143" w:author="Chen Heller" w:date="2022-07-11T12:40:00Z">
+        <w:r>
+          <w:t>T</w:t>
+        </w:r>
+      </w:ins>
+      <w:ins w:id="144" w:author="Chen Heller" w:date="2022-07-11T12:39:00Z">
+        <w:r>
+          <w:t>D</w:t>
+        </w:r>
+      </w:ins>
+      <w:ins w:id="145" w:author="Chen Heller" w:date="2022-07-11T12:42:00Z">
+        <w:r>
+          <w:t xml:space="preserve"> </w:t>
+        </w:r>
+      </w:ins>
+      <w:ins w:id="146" w:author="Chen Heller" w:date="2022-07-11T12:39:00Z">
+        <w:r>
+          <w:t>=</w:t>
+        </w:r>
+      </w:ins>
+      <w:ins w:id="147" w:author="Chen Heller" w:date="2022-07-11T12:42:00Z">
+        <w:r>
+          <w:t xml:space="preserve"> </w:t>
+        </w:r>
+      </w:ins>
+      <w:ins w:id="148" w:author="Chen Heller" w:date="2022-07-11T12:40:00Z">
+        <w:r>
+          <w:t>0.12</w:t>
+        </w:r>
+      </w:ins>
+      <w:ins w:id="149" w:author="Chen Heller" w:date="2022-07-11T12:41:00Z">
+        <w:r>
+          <w:t xml:space="preserve">5) </w:t>
+        </w:r>
+        <w:r>
+          <w:t>than in the incongruent condition (</w:t>
+        </w:r>
+      </w:ins>
+      <w:ins w:id="150" w:author="Chen Heller" w:date="2022-07-11T12:42:00Z">
+        <w:r>
+          <w:t>M = 0.441sec, STD = 0.125</w:t>
+        </w:r>
+      </w:ins>
+      <w:ins w:id="151" w:author="Chen Heller" w:date="2022-07-11T12:41:00Z">
+        <w:r>
+          <w:t>), t</w:t>
+        </w:r>
+      </w:ins>
+      <w:ins w:id="152" w:author="Chen Heller" w:date="2022-07-11T12:42:00Z">
+        <w:r>
+          <w:t>(9) = -2.075</w:t>
+        </w:r>
+      </w:ins>
+      <w:ins w:id="153" w:author="Chen Heller" w:date="2022-07-11T12:43:00Z">
+        <w:r>
+          <w:t xml:space="preserve">, p = 0.067, 95% CI </w:t>
+        </w:r>
+        <w:r>
+          <w:t xml:space="preserve">[-0.016, </w:t>
+        </w:r>
+      </w:ins>
+      <w:ins w:id="154" w:author="Chen Heller" w:date="2022-07-11T12:44:00Z">
+        <w:r>
+          <w:t>0.0007</w:t>
+        </w:r>
+      </w:ins>
+      <w:ins w:id="155" w:author="Chen Heller" w:date="2022-07-11T12:43:00Z">
+        <w:r>
+          <w:t>]</w:t>
+        </w:r>
+      </w:ins>
+      <w:ins w:id="156" w:author="Chen Heller" w:date="2022-07-11T12:44:00Z">
+        <w:r>
+          <w:t xml:space="preserve">, </w:t>
+        </w:r>
+      </w:ins>
+      <w:ins w:id="157" w:author="Chen Heller" w:date="2022-07-11T13:43:00Z">
+        <w:r>
+          <w:t>C</w:t>
+        </w:r>
+      </w:ins>
+      <w:ins w:id="158" w:author="Chen Heller" w:date="2022-07-11T12:44:00Z">
+        <w:r>
+          <w:t>ohen's d</w:t>
+        </w:r>
+        <w:r>
+          <w:rPr>
+            <w:vertAlign w:val="subscript"/>
+          </w:rPr>
+          <w:t xml:space="preserve">z </w:t>
+        </w:r>
+        <w:r>
+          <w:t>= -</w:t>
+        </w:r>
+      </w:ins>
+      <w:ins w:id="159" w:author="Chen Heller" w:date="2022-07-11T13:45:00Z">
+        <w:r>
+          <w:t>0.</w:t>
+        </w:r>
+      </w:ins>
+      <w:ins w:id="160" w:author="Chen Heller" w:date="2022-07-11T13:46:00Z">
+        <w:r>
+          <w:t>656</w:t>
+        </w:r>
+      </w:ins>
+      <w:ins w:id="161" w:author="Chen Heller" w:date="2022-07-11T12:44:00Z">
+        <w:r>
+          <w:t>.</w:t>
+        </w:r>
+      </w:ins>
+      <w:ins w:id="162" w:author="Chen Heller" w:date="2022-07-11T12:48:00Z">
+        <w:r>
+          <w:t xml:space="preserve"> </w:t>
+        </w:r>
+      </w:ins>
+      <w:ins w:id="163" w:author="Chen Heller" w:date="2022-07-11T12:49:00Z">
+        <w:r>
+          <w:t xml:space="preserve">Movement time didn't differ between the congruent (M = </w:t>
+        </w:r>
+      </w:ins>
+      <w:ins w:id="164" w:author="Chen Heller" w:date="2022-07-11T12:50:00Z">
+        <w:r>
+          <w:t>0.558sec</w:t>
+        </w:r>
+      </w:ins>
+      <w:ins w:id="165" w:author="Chen Heller" w:date="2022-07-11T12:49:00Z">
+        <w:r>
+          <w:t xml:space="preserve">, STD = </w:t>
+        </w:r>
+      </w:ins>
+      <w:ins w:id="166" w:author="Chen Heller" w:date="2022-07-11T12:50:00Z">
+        <w:r>
+          <w:t>0.08</w:t>
+        </w:r>
+      </w:ins>
+      <w:ins w:id="167" w:author="Chen Heller" w:date="2022-07-11T12:49:00Z">
+        <w:r>
+          <w:t xml:space="preserve">) and incongruent (M = </w:t>
+        </w:r>
+      </w:ins>
+      <w:ins w:id="168" w:author="Chen Heller" w:date="2022-07-11T12:50:00Z">
+        <w:r>
+          <w:t>0.557</w:t>
+        </w:r>
+      </w:ins>
+      <w:ins w:id="169" w:author="Chen Heller" w:date="2022-07-11T12:49:00Z">
+        <w:r>
+          <w:t xml:space="preserve">, STD = </w:t>
+        </w:r>
+      </w:ins>
+      <w:ins w:id="170" w:author="Chen Heller" w:date="2022-07-11T12:50:00Z">
+        <w:r>
+          <w:t>0.081</w:t>
+        </w:r>
+      </w:ins>
+      <w:ins w:id="171" w:author="Chen Heller" w:date="2022-07-11T12:49:00Z">
+        <w:r>
+          <w:t xml:space="preserve">) conditions, </w:t>
+        </w:r>
+        <w:r>
+          <w:t xml:space="preserve">t(9) = </w:t>
+        </w:r>
+      </w:ins>
+      <w:ins w:id="172" w:author="Chen Heller" w:date="2022-07-11T12:50:00Z">
+        <w:r>
+          <w:t>0.0</w:t>
+        </w:r>
+      </w:ins>
+      <w:ins w:id="173" w:author="Chen Heller" w:date="2022-07-11T12:51:00Z">
+        <w:r>
+          <w:t>77</w:t>
+        </w:r>
+      </w:ins>
+      <w:ins w:id="174" w:author="Chen Heller" w:date="2022-07-11T12:49:00Z">
+        <w:r>
+          <w:t xml:space="preserve">, p = </w:t>
+        </w:r>
+      </w:ins>
+      <w:ins w:id="175" w:author="Chen Heller" w:date="2022-07-11T12:51:00Z">
+        <w:r>
+          <w:t>0.93</w:t>
+        </w:r>
+      </w:ins>
+      <w:ins w:id="176" w:author="Chen Heller" w:date="2022-07-11T12:49:00Z">
+        <w:r>
+          <w:t>, 95% CI [</w:t>
+        </w:r>
+      </w:ins>
+      <w:ins w:id="177" w:author="Chen Heller" w:date="2022-07-11T12:51:00Z">
+        <w:r>
+          <w:t>-0.069</w:t>
+        </w:r>
+      </w:ins>
+      <w:ins w:id="178" w:author="Chen Heller" w:date="2022-07-11T12:49:00Z">
+        <w:r>
+          <w:t xml:space="preserve">, </w:t>
+        </w:r>
+      </w:ins>
+      <w:ins w:id="179" w:author="Chen Heller" w:date="2022-07-11T12:51:00Z">
+        <w:r>
+          <w:t>0.007</w:t>
+        </w:r>
+      </w:ins>
+      <w:ins w:id="180" w:author="Chen Heller" w:date="2022-07-11T12:49:00Z">
+        <w:r>
+          <w:t xml:space="preserve">], </w:t>
+        </w:r>
+      </w:ins>
+      <w:ins w:id="181" w:author="Chen Heller" w:date="2022-07-11T13:43:00Z">
+        <w:r>
+          <w:t>C</w:t>
+        </w:r>
+      </w:ins>
+      <w:ins w:id="182" w:author="Chen Heller" w:date="2022-07-11T12:50:00Z">
+        <w:r>
+          <w:t>ohen's d</w:t>
+        </w:r>
+        <w:r>
+          <w:rPr>
+            <w:vertAlign w:val="subscript"/>
+          </w:rPr>
+          <w:t>z</w:t>
+        </w:r>
         <w:r>
           <w:t xml:space="preserve"> = </w:t>
         </w:r>
-        <w:r>
-          <w:t>2.14</w:t>
-        </w:r>
-      </w:ins>
-      <w:ins w:id="108" w:author="Chen Heller" w:date="2022-07-09T17:12:00Z">
-        <w:r>
-          <w:t>, CI</w:t>
-        </w:r>
-      </w:ins>
-      <w:ins w:id="109" w:author="Chen Heller" w:date="2022-07-10T09:22:00Z">
-        <w:r>
-          <w:t xml:space="preserve"> = [-0.00004, </w:t>
-        </w:r>
-      </w:ins>
-      <w:ins w:id="110" w:author="Chen Heller" w:date="2022-07-10T09:23:00Z">
-        <w:r>
-          <w:t>0.0016</w:t>
-        </w:r>
-        <w:r>
-          <w:t>]</w:t>
-        </w:r>
-      </w:ins>
-      <w:ins w:id="111" w:author="Chen Heller" w:date="2022-07-09T17:12:00Z">
-        <w:r>
-          <w:t>, p</w:t>
-        </w:r>
-      </w:ins>
-      <w:ins w:id="112" w:author="Chen Heller" w:date="2022-07-10T09:23:00Z">
-        <w:r>
-          <w:t xml:space="preserve"> = 0.06</w:t>
-        </w:r>
-      </w:ins>
-      <w:ins w:id="113" w:author="Chen Heller" w:date="2022-07-09T17:10:00Z">
-        <w:r>
-          <w:t>)</w:t>
-        </w:r>
-      </w:ins>
-      <w:ins w:id="114" w:author="Chen Heller" w:date="2022-07-10T09:24:00Z">
-        <w:r>
-          <w:t xml:space="preserve"> [Fig]</w:t>
-        </w:r>
-      </w:ins>
-      <w:ins w:id="115" w:author="Chen Heller" w:date="2022-07-09T17:10:00Z">
+      </w:ins>
+      <w:ins w:id="183" w:author="Chen Heller" w:date="2022-07-11T12:51:00Z">
+        <w:r>
+          <w:t>0.0</w:t>
+        </w:r>
+      </w:ins>
+      <w:ins w:id="184" w:author="Chen Heller" w:date="2022-07-11T13:46:00Z">
+        <w:r>
+          <w:t>24</w:t>
+        </w:r>
+      </w:ins>
+      <w:ins w:id="185" w:author="Chen Heller" w:date="2022-07-11T12:49:00Z">
         <w:r>
           <w:t>.</w:t>
         </w:r>
       </w:ins>
-      <w:ins w:id="116" w:author="Chen Heller" w:date="2022-07-10T10:02:00Z">
-        <w:r>
-          <w:t xml:space="preserve"> </w:t>
-        </w:r>
-      </w:ins>
     </w:p>
     <w:p>
       <w:pPr>
         <w:pStyle w:val="NoSpacing"/>
         <w:bidi w:val="0"/>
         <w:rPr>
-          <w:ins w:id="117" w:author="Chen Heller" w:date="2022-07-09T17:11:00Z"/>
+          <w:ins w:id="186" w:author="Chen Heller" w:date="2022-07-11T12:35:00Z"/>
         </w:rPr>
       </w:pPr>
     </w:p>
@@ -4877,11 +5113,20 @@
         <w:pStyle w:val="NoSpacing"/>
         <w:bidi w:val="0"/>
         <w:rPr>
-          <w:ins w:id="118" w:author="Chen Heller" w:date="2022-07-10T09:24:00Z"/>
+          <w:ins w:id="187" w:author="Chen Heller" w:date="2022-07-09T17:11:00Z"/>
+        </w:rPr>
+      </w:pPr>
+    </w:p>
+    <w:p>
+      <w:pPr>
+        <w:pStyle w:val="NoSpacing"/>
+        <w:bidi w:val="0"/>
+        <w:rPr>
+          <w:ins w:id="188" w:author="Chen Heller" w:date="2022-07-10T09:24:00Z"/>
           <w:noProof/>
         </w:rPr>
       </w:pPr>
-      <w:ins w:id="119" w:author="Chen Heller" w:date="2022-07-10T09:38:00Z">
+      <w:ins w:id="189" w:author="Chen Heller" w:date="2022-07-10T09:38:00Z">
         <w:r>
           <w:rPr>
             <w:noProof/>
@@ -4889,7 +5134,7 @@
           <w:t>Fig 1</w:t>
         </w:r>
       </w:ins>
-      <w:ins w:id="120" w:author="Chen Heller" w:date="2022-07-10T09:24:00Z">
+      <w:ins w:id="190" w:author="Chen Heller" w:date="2022-07-10T09:24:00Z">
         <w:r>
           <w:rPr>
             <w:noProof/>
@@ -4958,14 +5203,14 @@
         <w:pStyle w:val="NoSpacing"/>
         <w:bidi w:val="0"/>
         <w:rPr>
-          <w:ins w:id="121" w:author="Chen Heller" w:date="2022-07-10T09:38:00Z"/>
-        </w:rPr>
-      </w:pPr>
-      <w:ins w:id="122" w:author="Chen Heller" w:date="2022-07-10T09:38:00Z">
+          <w:ins w:id="191" w:author="Chen Heller" w:date="2022-07-10T09:38:00Z"/>
+        </w:rPr>
+      </w:pPr>
+      <w:ins w:id="192" w:author="Chen Heller" w:date="2022-07-10T09:38:00Z">
         <w:r>
           <w:t>Fig 2</w:t>
         </w:r>
-        <w:commentRangeStart w:id="123"/>
+        <w:commentRangeStart w:id="193"/>
         <w:r>
           <w:rPr>
             <w:noProof/>
@@ -5027,12 +5272,12 @@
             </wp:inline>
           </w:drawing>
         </w:r>
-        <w:commentRangeEnd w:id="123"/>
+        <w:commentRangeEnd w:id="193"/>
         <w:r>
           <w:rPr>
             <w:rStyle w:val="CommentReference"/>
           </w:rPr>
-          <w:commentReference w:id="123"/>
+          <w:commentReference w:id="193"/>
         </w:r>
         <w:r>
           <w:t xml:space="preserve"> </w:t>
@@ -5044,11 +5289,11 @@
         <w:pStyle w:val="NoSpacing"/>
         <w:bidi w:val="0"/>
         <w:rPr>
-          <w:ins w:id="124" w:author="Chen Heller" w:date="2022-07-10T09:36:00Z"/>
+          <w:ins w:id="194" w:author="Chen Heller" w:date="2022-07-10T09:36:00Z"/>
           <w:noProof/>
         </w:rPr>
       </w:pPr>
-      <w:ins w:id="125" w:author="Chen Heller" w:date="2022-07-10T09:38:00Z">
+      <w:ins w:id="195" w:author="Chen Heller" w:date="2022-07-10T09:38:00Z">
         <w:r>
           <w:rPr>
             <w:noProof/>
@@ -5056,7 +5301,7 @@
           <w:t>Fig 3</w:t>
         </w:r>
       </w:ins>
-      <w:ins w:id="126" w:author="Chen Heller" w:date="2022-07-10T09:36:00Z">
+      <w:ins w:id="196" w:author="Chen Heller" w:date="2022-07-10T09:36:00Z">
         <w:r>
           <w:rPr>
             <w:noProof/>
@@ -5125,7 +5370,7 @@
         <w:pStyle w:val="NoSpacing"/>
         <w:bidi w:val="0"/>
         <w:rPr>
-          <w:ins w:id="127" w:author="Chen Heller" w:date="2022-07-10T09:16:00Z"/>
+          <w:ins w:id="197" w:author="Chen Heller" w:date="2022-07-10T09:16:00Z"/>
           <w:rtl/>
         </w:rPr>
       </w:pPr>
@@ -5135,10 +5380,10 @@
         <w:pStyle w:val="NoSpacing"/>
         <w:bidi w:val="0"/>
         <w:rPr>
-          <w:ins w:id="128" w:author="Chen Heller" w:date="2022-07-10T09:26:00Z"/>
-        </w:rPr>
-      </w:pPr>
-      <w:ins w:id="129" w:author="Chen Heller" w:date="2022-07-10T09:26:00Z">
+          <w:ins w:id="198" w:author="Chen Heller" w:date="2022-07-10T09:26:00Z"/>
+        </w:rPr>
+      </w:pPr>
+      <w:ins w:id="199" w:author="Chen Heller" w:date="2022-07-10T09:26:00Z">
         <w:r>
           <w:t>deviation from center</w:t>
         </w:r>
@@ -5149,10 +5394,10 @@
         <w:pStyle w:val="NoSpacing"/>
         <w:bidi w:val="0"/>
         <w:rPr>
-          <w:ins w:id="130" w:author="Chen Heller" w:date="2022-07-10T09:26:00Z"/>
-        </w:rPr>
-      </w:pPr>
-      <w:ins w:id="131" w:author="Chen Heller" w:date="2022-07-10T09:26:00Z">
+          <w:ins w:id="200" w:author="Chen Heller" w:date="2022-07-10T09:18:00Z"/>
+        </w:rPr>
+      </w:pPr>
+      <w:ins w:id="201" w:author="Chen Heller" w:date="2022-07-10T09:26:00Z">
         <w:r>
           <w:t>movement variation</w:t>
         </w:r>
@@ -5163,7 +5408,7 @@
         <w:pStyle w:val="NoSpacing"/>
         <w:bidi w:val="0"/>
         <w:rPr>
-          <w:ins w:id="132" w:author="Chen Heller" w:date="2022-07-10T09:26:00Z"/>
+          <w:ins w:id="202" w:author="Chen Heller" w:date="2022-07-10T09:18:00Z"/>
         </w:rPr>
       </w:pPr>
     </w:p>
@@ -5172,12 +5417,12 @@
         <w:pStyle w:val="NoSpacing"/>
         <w:bidi w:val="0"/>
         <w:rPr>
-          <w:ins w:id="133" w:author="Chen Heller" w:date="2022-07-10T09:18:00Z"/>
-        </w:rPr>
-      </w:pPr>
-      <w:ins w:id="134" w:author="Chen Heller" w:date="2022-07-10T09:17:00Z">
-        <w:r>
-          <w:t>reaction time</w:t>
+          <w:ins w:id="203" w:author="Chen Heller" w:date="2022-07-10T09:18:00Z"/>
+        </w:rPr>
+      </w:pPr>
+      <w:ins w:id="204" w:author="Chen Heller" w:date="2022-07-10T09:18:00Z">
+        <w:r>
+          <w:t>heading angle</w:t>
         </w:r>
       </w:ins>
     </w:p>
@@ -5186,12 +5431,12 @@
         <w:pStyle w:val="NoSpacing"/>
         <w:bidi w:val="0"/>
         <w:rPr>
-          <w:ins w:id="135" w:author="Chen Heller" w:date="2022-07-10T09:18:00Z"/>
-        </w:rPr>
-      </w:pPr>
-      <w:ins w:id="136" w:author="Chen Heller" w:date="2022-07-10T09:18:00Z">
-        <w:r>
-          <w:t>movement time</w:t>
+          <w:ins w:id="205" w:author="Chen Heller" w:date="2022-07-10T09:18:00Z"/>
+        </w:rPr>
+      </w:pPr>
+      <w:ins w:id="206" w:author="Chen Heller" w:date="2022-07-10T09:18:00Z">
+        <w:r>
+          <w:t>changes of mind</w:t>
         </w:r>
       </w:ins>
     </w:p>
@@ -5200,35 +5445,35 @@
         <w:pStyle w:val="NoSpacing"/>
         <w:bidi w:val="0"/>
         <w:rPr>
-          <w:ins w:id="137" w:author="Chen Heller" w:date="2022-07-10T09:18:00Z"/>
-        </w:rPr>
-      </w:pPr>
+          <w:ins w:id="207" w:author="Chen Heller" w:date="2022-07-10T09:26:00Z"/>
+        </w:rPr>
+      </w:pPr>
+      <w:ins w:id="208" w:author="Chen Heller" w:date="2022-07-10T09:18:00Z">
+        <w:r>
+          <w:t>total distance traveled</w:t>
+        </w:r>
+      </w:ins>
     </w:p>
     <w:p>
       <w:pPr>
         <w:pStyle w:val="NoSpacing"/>
         <w:bidi w:val="0"/>
         <w:rPr>
-          <w:ins w:id="138" w:author="Chen Heller" w:date="2022-07-10T09:18:00Z"/>
-        </w:rPr>
-      </w:pPr>
-      <w:ins w:id="139" w:author="Chen Heller" w:date="2022-07-10T09:18:00Z">
-        <w:r>
-          <w:t>heading angle</w:t>
-        </w:r>
-      </w:ins>
+          <w:ins w:id="209" w:author="Chen Heller" w:date="2022-07-10T09:19:00Z"/>
+        </w:rPr>
+      </w:pPr>
     </w:p>
     <w:p>
       <w:pPr>
         <w:pStyle w:val="NoSpacing"/>
         <w:bidi w:val="0"/>
         <w:rPr>
-          <w:ins w:id="140" w:author="Chen Heller" w:date="2022-07-10T09:18:00Z"/>
-        </w:rPr>
-      </w:pPr>
-      <w:ins w:id="141" w:author="Chen Heller" w:date="2022-07-10T09:18:00Z">
-        <w:r>
-          <w:t>changes of mind</w:t>
+          <w:ins w:id="210" w:author="Chen Heller" w:date="2022-07-11T10:49:00Z"/>
+        </w:rPr>
+      </w:pPr>
+      <w:ins w:id="211" w:author="Chen Heller" w:date="2022-07-10T09:19:00Z">
+        <w:r>
+          <w:t>Number of bad trials</w:t>
         </w:r>
       </w:ins>
     </w:p>
@@ -5237,47 +5482,75 @@
         <w:pStyle w:val="NoSpacing"/>
         <w:bidi w:val="0"/>
         <w:rPr>
-          <w:ins w:id="142" w:author="Chen Heller" w:date="2022-07-10T09:26:00Z"/>
-        </w:rPr>
-      </w:pPr>
-      <w:ins w:id="143" w:author="Chen Heller" w:date="2022-07-10T09:18:00Z">
-        <w:r>
-          <w:t>total distance traveled</w:t>
-        </w:r>
-      </w:ins>
+          <w:ins w:id="212" w:author="Chen Heller" w:date="2022-07-11T10:49:00Z"/>
+        </w:rPr>
+      </w:pPr>
     </w:p>
     <w:p>
       <w:pPr>
         <w:pStyle w:val="NoSpacing"/>
         <w:bidi w:val="0"/>
         <w:rPr>
-          <w:ins w:id="144" w:author="Chen Heller" w:date="2022-07-10T09:19:00Z"/>
-        </w:rPr>
-      </w:pPr>
+          <w:ins w:id="213" w:author="Chen Heller" w:date="2022-07-10T09:19:00Z"/>
+        </w:rPr>
+      </w:pPr>
+      <w:ins w:id="214" w:author="Chen Heller" w:date="2022-07-11T10:49:00Z">
+        <w:r>
+          <w:t>Add effect size for each.</w:t>
+        </w:r>
+      </w:ins>
+    </w:p>
+    <w:p>
+      <w:pPr>
+        <w:pStyle w:val="Heading4"/>
+        <w:bidi w:val="0"/>
+        <w:rPr>
+          <w:ins w:id="215" w:author="Chen Heller" w:date="2022-07-11T10:49:00Z"/>
+        </w:rPr>
+      </w:pPr>
+      <w:r>
+        <w:t>Discussion</w:t>
+      </w:r>
     </w:p>
     <w:p>
       <w:pPr>
         <w:pStyle w:val="NoSpacing"/>
         <w:bidi w:val="0"/>
         <w:rPr>
-          <w:ins w:id="145" w:author="Chen Heller" w:date="2022-07-10T09:19:00Z"/>
-        </w:rPr>
-      </w:pPr>
-      <w:ins w:id="146" w:author="Chen Heller" w:date="2022-07-10T09:19:00Z">
-        <w:r>
-          <w:t>Number of bad trials</w:t>
-        </w:r>
-      </w:ins>
-    </w:p>
-    <w:p>
-      <w:pPr>
-        <w:pStyle w:val="Heading4"/>
-        <w:bidi w:val="0"/>
-      </w:pPr>
-      <w:r>
-        <w:lastRenderedPageBreak/>
-        <w:t>Discussion</w:t>
-      </w:r>
+          <w:ins w:id="216" w:author="Chen Heller" w:date="2022-07-11T12:48:00Z"/>
+        </w:rPr>
+      </w:pPr>
+      <w:ins w:id="217" w:author="Chen Heller" w:date="2022-07-11T10:50:00Z">
+        <w:r>
+          <w:t>Mention the results shortly. Say that since reach area's effect size was the largest it is the only one that was used in the following experiments? Or just mention all of them in the following?</w:t>
+        </w:r>
+      </w:ins>
+    </w:p>
+    <w:p>
+      <w:pPr>
+        <w:pStyle w:val="NoSpacing"/>
+        <w:bidi w:val="0"/>
+        <w:rPr>
+          <w:ins w:id="218" w:author="Chen Heller" w:date="2022-07-11T12:48:00Z"/>
+        </w:rPr>
+      </w:pPr>
+    </w:p>
+    <w:p>
+      <w:pPr>
+        <w:pStyle w:val="NoSpacing"/>
+        <w:bidi w:val="0"/>
+        <w:pPrChange w:id="219" w:author="Chen Heller" w:date="2022-07-11T12:48:00Z">
+          <w:pPr>
+            <w:pStyle w:val="Heading4"/>
+            <w:bidi w:val="0"/>
+          </w:pPr>
+        </w:pPrChange>
+      </w:pPr>
+      <w:ins w:id="220" w:author="Chen Heller" w:date="2022-07-11T12:48:00Z">
+        <w:r>
+          <w:t>Longer reaction time in incon, but nor movement time shows they are thinking about their answer before giving it.</w:t>
+        </w:r>
+      </w:ins>
     </w:p>
     <w:p>
       <w:pPr>
@@ -7743,7 +8016,7 @@
       </w:r>
     </w:p>
   </w:comment>
-  <w:comment w:id="123" w:author="Chen Heller" w:date="2022-07-10T09:37:00Z" w:initials="CH">
+  <w:comment w:id="193" w:author="Chen Heller" w:date="2022-07-10T09:37:00Z" w:initials="CH">
     <w:p>
       <w:pPr>
         <w:pStyle w:val="CommentText"/>
@@ -9789,6 +10062,7 @@
   <w:style w:type="character" w:default="1" w:styleId="DefaultParagraphFont">
     <w:name w:val="Default Paragraph Font"/>
     <w:uiPriority w:val="1"/>
+    <w:semiHidden/>
     <w:unhideWhenUsed/>
   </w:style>
   <w:style w:type="table" w:default="1" w:styleId="TableNormal">

</xml_diff>